<commit_message>
Questão 1.3 - Ajustes
</commit_message>
<xml_diff>
--- a/TrabalhoFinalEdevaldoJefAlfredo.docx
+++ b/TrabalhoFinalEdevaldoJefAlfredo.docx
@@ -3397,7 +3397,32 @@
         <w:ind w:left="708"/>
         <w:jc w:val="both"/>
       </w:pPr>
-      <w:r>
+    </w:p>
+    <w:p>
+      <w:pPr>
+        <w:ind w:left="708"/>
+        <w:jc w:val="both"/>
+      </w:pPr>
+    </w:p>
+    <w:p>
+      <w:pPr>
+        <w:ind w:left="708"/>
+        <w:jc w:val="both"/>
+      </w:pPr>
+    </w:p>
+    <w:p>
+      <w:pPr>
+        <w:ind w:left="708"/>
+        <w:jc w:val="both"/>
+      </w:pPr>
+    </w:p>
+    <w:p>
+      <w:pPr>
+        <w:ind w:left="708"/>
+        <w:jc w:val="both"/>
+      </w:pPr>
+      <w:r>
+        <w:lastRenderedPageBreak/>
         <w:t>Parte 3 – Tópicos Especiais</w:t>
       </w:r>
     </w:p>
@@ -3431,7 +3456,6 @@
         <w:jc w:val="both"/>
       </w:pPr>
       <w:r>
-        <w:lastRenderedPageBreak/>
         <w:t>Com bases nos dados da PDAD, qual seria a resposta aos gestores sobre a reabertura ou não</w:t>
       </w:r>
       <w:r>

</xml_diff>